<commit_message>
Notice of Hearing opening all fields filled.
</commit_message>
<xml_diff>
--- a/resources/Templates/Notice_Of_Hearing_Template.docx
+++ b/resources/Templates/Notice_Of_Hearing_Template.docx
@@ -137,7 +137,7 @@
                       <w:b/>
                       <w:noProof/>
                     </w:rPr>
-                    <w:t xml:space="preserve">2022-Jun-25    5:27 AM </w:t>
+                    <w:t xml:space="preserve">2022-Jun-25    6:42 AM </w:t>
                   </w:r>
                   <w:r>
                     <w:rPr>
@@ -291,28 +291,14 @@
         <w:rPr>
           <w:rFonts w:ascii="Palatino Linotype" w:hAnsi="Palatino Linotype"/>
         </w:rPr>
-        <w:t xml:space="preserve">Case No. </w:t>
-      </w:r>
-      <w:proofErr w:type="gramStart"/>
-      <w:r>
-        <w:rPr>
-          <w:rFonts w:ascii="Palatino Linotype" w:hAnsi="Palatino Linotype"/>
-        </w:rPr>
-        <w:t xml:space="preserve">{{ </w:t>
+        <w:t xml:space="preserve">Case No. {{ </w:t>
       </w:r>
       <w:proofErr w:type="spellStart"/>
       <w:r>
         <w:rPr>
           <w:rFonts w:ascii="Palatino Linotype" w:hAnsi="Palatino Linotype"/>
         </w:rPr>
-        <w:t>case</w:t>
-      </w:r>
-      <w:proofErr w:type="gramEnd"/>
-      <w:r>
-        <w:rPr>
-          <w:rFonts w:ascii="Palatino Linotype" w:hAnsi="Palatino Linotype"/>
-        </w:rPr>
-        <w:t>_number</w:t>
+        <w:t>case_number</w:t>
       </w:r>
       <w:proofErr w:type="spellEnd"/>
       <w:r>
@@ -343,7 +329,6 @@
           <w:rFonts w:ascii="Palatino Linotype" w:hAnsi="Palatino Linotype"/>
         </w:rPr>
       </w:pPr>
-      <w:proofErr w:type="gramStart"/>
       <w:r>
         <w:rPr>
           <w:rFonts w:ascii="Palatino Linotype" w:hAnsi="Palatino Linotype"/>
@@ -355,14 +340,7 @@
         <w:rPr>
           <w:rFonts w:ascii="Palatino Linotype" w:hAnsi="Palatino Linotype"/>
         </w:rPr>
-        <w:t>defendant</w:t>
-      </w:r>
-      <w:proofErr w:type="gramEnd"/>
-      <w:r>
-        <w:rPr>
-          <w:rFonts w:ascii="Palatino Linotype" w:hAnsi="Palatino Linotype"/>
-        </w:rPr>
-        <w:t>.first_name</w:t>
+        <w:t>defendant.first_name</w:t>
       </w:r>
       <w:proofErr w:type="spellEnd"/>
       <w:r>
@@ -523,28 +501,14 @@
         <w:rPr>
           <w:rFonts w:ascii="Palatino Linotype" w:hAnsi="Palatino Linotype"/>
         </w:rPr>
-        <w:t xml:space="preserve">This case is scheduled for a Final Pretrial on </w:t>
-      </w:r>
-      <w:proofErr w:type="gramStart"/>
-      <w:r>
-        <w:rPr>
-          <w:rFonts w:ascii="Palatino Linotype" w:hAnsi="Palatino Linotype"/>
-        </w:rPr>
-        <w:t xml:space="preserve">{{ </w:t>
+        <w:t xml:space="preserve">This case is scheduled for a Final Pretrial on {{ </w:t>
       </w:r>
       <w:proofErr w:type="spellStart"/>
       <w:r>
         <w:rPr>
           <w:rFonts w:ascii="Palatino Linotype" w:hAnsi="Palatino Linotype"/>
         </w:rPr>
-        <w:t>final</w:t>
-      </w:r>
-      <w:proofErr w:type="gramEnd"/>
-      <w:r>
-        <w:rPr>
-          <w:rFonts w:ascii="Palatino Linotype" w:hAnsi="Palatino Linotype"/>
-        </w:rPr>
-        <w:t>_pretrial_date</w:t>
+        <w:t>final_pretrial_date</w:t>
       </w:r>
       <w:proofErr w:type="spellEnd"/>
       <w:r>
@@ -572,7 +536,7 @@
         <w:rPr>
           <w:rFonts w:ascii="Palatino Linotype" w:hAnsi="Palatino Linotype"/>
         </w:rPr>
-        <w:t>jury_trial_date</w:t>
+        <w:t>trial_date</w:t>
       </w:r>
       <w:proofErr w:type="spellEnd"/>
       <w:r>
@@ -642,12 +606,12 @@
     </w:p>
     <w:p>
       <w:pPr>
+        <w:ind w:firstLine="720"/>
         <w:rPr>
           <w:sz w:val="24"/>
           <w:szCs w:val="24"/>
         </w:rPr>
       </w:pPr>
-      <w:proofErr w:type="gramStart"/>
       <w:r>
         <w:rPr>
           <w:rFonts w:ascii="Palatino Linotype" w:hAnsi="Palatino Linotype"/>
@@ -659,14 +623,7 @@
         <w:rPr>
           <w:rFonts w:ascii="Palatino Linotype" w:hAnsi="Palatino Linotype"/>
         </w:rPr>
-        <w:t>defendant</w:t>
-      </w:r>
-      <w:proofErr w:type="gramEnd"/>
-      <w:r>
-        <w:rPr>
-          <w:rFonts w:ascii="Palatino Linotype" w:hAnsi="Palatino Linotype"/>
-        </w:rPr>
-        <w:t>.first_name</w:t>
+        <w:t>defendant.first_name</w:t>
       </w:r>
       <w:proofErr w:type="spellEnd"/>
       <w:r>

</xml_diff>

<commit_message>
Notice hearing updating for both final and trial dates.
</commit_message>
<xml_diff>
--- a/resources/Templates/Notice_Of_Hearing_Template.docx
+++ b/resources/Templates/Notice_Of_Hearing_Template.docx
@@ -137,7 +137,7 @@
                       <w:b/>
                       <w:noProof/>
                     </w:rPr>
-                    <w:t xml:space="preserve">2022-Jun-25    6:42 AM </w:t>
+                    <w:t xml:space="preserve">2022-Jun-25    7:06 AM </w:t>
                   </w:r>
                   <w:r>
                     <w:rPr>
@@ -291,14 +291,28 @@
         <w:rPr>
           <w:rFonts w:ascii="Palatino Linotype" w:hAnsi="Palatino Linotype"/>
         </w:rPr>
-        <w:t xml:space="preserve">Case No. {{ </w:t>
+        <w:t xml:space="preserve">Case No. </w:t>
+      </w:r>
+      <w:proofErr w:type="gramStart"/>
+      <w:r>
+        <w:rPr>
+          <w:rFonts w:ascii="Palatino Linotype" w:hAnsi="Palatino Linotype"/>
+        </w:rPr>
+        <w:t xml:space="preserve">{{ </w:t>
       </w:r>
       <w:proofErr w:type="spellStart"/>
       <w:r>
         <w:rPr>
           <w:rFonts w:ascii="Palatino Linotype" w:hAnsi="Palatino Linotype"/>
         </w:rPr>
-        <w:t>case_number</w:t>
+        <w:t>case</w:t>
+      </w:r>
+      <w:proofErr w:type="gramEnd"/>
+      <w:r>
+        <w:rPr>
+          <w:rFonts w:ascii="Palatino Linotype" w:hAnsi="Palatino Linotype"/>
+        </w:rPr>
+        <w:t>_number</w:t>
       </w:r>
       <w:proofErr w:type="spellEnd"/>
       <w:r>
@@ -329,6 +343,7 @@
           <w:rFonts w:ascii="Palatino Linotype" w:hAnsi="Palatino Linotype"/>
         </w:rPr>
       </w:pPr>
+      <w:proofErr w:type="gramStart"/>
       <w:r>
         <w:rPr>
           <w:rFonts w:ascii="Palatino Linotype" w:hAnsi="Palatino Linotype"/>
@@ -340,7 +355,14 @@
         <w:rPr>
           <w:rFonts w:ascii="Palatino Linotype" w:hAnsi="Palatino Linotype"/>
         </w:rPr>
-        <w:t>defendant.first_name</w:t>
+        <w:t>defendant</w:t>
+      </w:r>
+      <w:proofErr w:type="gramEnd"/>
+      <w:r>
+        <w:rPr>
+          <w:rFonts w:ascii="Palatino Linotype" w:hAnsi="Palatino Linotype"/>
+        </w:rPr>
+        <w:t>.first_name</w:t>
       </w:r>
       <w:proofErr w:type="spellEnd"/>
       <w:r>
@@ -492,58 +514,16 @@
       <w:pPr>
         <w:pStyle w:val="ListParagraph"/>
         <w:spacing w:line="480" w:lineRule="auto"/>
-        <w:jc w:val="center"/>
-        <w:rPr>
-          <w:rFonts w:ascii="Palatino Linotype" w:hAnsi="Palatino Linotype"/>
-        </w:rPr>
-      </w:pPr>
-      <w:r>
-        <w:rPr>
-          <w:rFonts w:ascii="Palatino Linotype" w:hAnsi="Palatino Linotype"/>
-        </w:rPr>
-        <w:t xml:space="preserve">This case is scheduled for a Final Pretrial on {{ </w:t>
-      </w:r>
-      <w:proofErr w:type="spellStart"/>
-      <w:r>
-        <w:rPr>
-          <w:rFonts w:ascii="Palatino Linotype" w:hAnsi="Palatino Linotype"/>
-        </w:rPr>
-        <w:t>final_pretrial_date</w:t>
-      </w:r>
-      <w:proofErr w:type="spellEnd"/>
-      <w:r>
-        <w:rPr>
-          <w:rFonts w:ascii="Palatino Linotype" w:hAnsi="Palatino Linotype"/>
-        </w:rPr>
-        <w:t xml:space="preserve"> }} at {{ </w:t>
-      </w:r>
-      <w:proofErr w:type="spellStart"/>
-      <w:r>
-        <w:rPr>
-          <w:rFonts w:ascii="Palatino Linotype" w:hAnsi="Palatino Linotype"/>
-        </w:rPr>
-        <w:t>final_pretrial_time</w:t>
-      </w:r>
-      <w:proofErr w:type="spellEnd"/>
-      <w:r>
-        <w:rPr>
-          <w:rFonts w:ascii="Palatino Linotype" w:hAnsi="Palatino Linotype"/>
-        </w:rPr>
-        <w:t xml:space="preserve"> }} and a Jury Trial on {{ </w:t>
-      </w:r>
-      <w:proofErr w:type="spellStart"/>
-      <w:r>
-        <w:rPr>
-          <w:rFonts w:ascii="Palatino Linotype" w:hAnsi="Palatino Linotype"/>
-        </w:rPr>
-        <w:t>trial_date</w:t>
-      </w:r>
-      <w:proofErr w:type="spellEnd"/>
-      <w:r>
-        <w:rPr>
-          <w:rFonts w:ascii="Palatino Linotype" w:hAnsi="Palatino Linotype"/>
-        </w:rPr>
-        <w:t xml:space="preserve"> }} at </w:t>
+        <w:ind w:left="0" w:firstLine="720"/>
+        <w:rPr>
+          <w:rFonts w:ascii="Palatino Linotype" w:hAnsi="Palatino Linotype"/>
+        </w:rPr>
+      </w:pPr>
+      <w:r>
+        <w:rPr>
+          <w:rFonts w:ascii="Palatino Linotype" w:hAnsi="Palatino Linotype"/>
+        </w:rPr>
+        <w:t xml:space="preserve">This case is scheduled for a </w:t>
       </w:r>
       <w:r>
         <w:rPr>
@@ -551,7 +531,163 @@
           <w:b/>
           <w:bCs/>
         </w:rPr>
-        <w:t>8:15 A.M.</w:t>
+        <w:t xml:space="preserve">Final Pretrial on </w:t>
+      </w:r>
+      <w:proofErr w:type="gramStart"/>
+      <w:r>
+        <w:rPr>
+          <w:rFonts w:ascii="Palatino Linotype" w:hAnsi="Palatino Linotype"/>
+          <w:b/>
+          <w:bCs/>
+        </w:rPr>
+        <w:t xml:space="preserve">{{ </w:t>
+      </w:r>
+      <w:proofErr w:type="spellStart"/>
+      <w:r>
+        <w:rPr>
+          <w:rFonts w:ascii="Palatino Linotype" w:hAnsi="Palatino Linotype"/>
+          <w:b/>
+          <w:bCs/>
+        </w:rPr>
+        <w:t>final</w:t>
+      </w:r>
+      <w:proofErr w:type="gramEnd"/>
+      <w:r>
+        <w:rPr>
+          <w:rFonts w:ascii="Palatino Linotype" w:hAnsi="Palatino Linotype"/>
+          <w:b/>
+          <w:bCs/>
+        </w:rPr>
+        <w:t>_pretrial_date</w:t>
+      </w:r>
+      <w:proofErr w:type="spellEnd"/>
+      <w:r>
+        <w:rPr>
+          <w:rFonts w:ascii="Palatino Linotype" w:hAnsi="Palatino Linotype"/>
+          <w:b/>
+          <w:bCs/>
+        </w:rPr>
+        <w:t xml:space="preserve"> }}</w:t>
+      </w:r>
+      <w:r>
+        <w:rPr>
+          <w:rFonts w:ascii="Palatino Linotype" w:hAnsi="Palatino Linotype"/>
+        </w:rPr>
+        <w:t>,</w:t>
+      </w:r>
+      <w:r>
+        <w:rPr>
+          <w:rFonts w:ascii="Palatino Linotype" w:hAnsi="Palatino Linotype"/>
+          <w:b/>
+          <w:bCs/>
+        </w:rPr>
+        <w:t xml:space="preserve"> </w:t>
+      </w:r>
+      <w:r>
+        <w:rPr>
+          <w:rFonts w:ascii="Palatino Linotype" w:hAnsi="Palatino Linotype"/>
+        </w:rPr>
+        <w:t>at</w:t>
+      </w:r>
+      <w:r>
+        <w:rPr>
+          <w:rFonts w:ascii="Palatino Linotype" w:hAnsi="Palatino Linotype"/>
+          <w:b/>
+          <w:bCs/>
+        </w:rPr>
+        <w:t xml:space="preserve"> {{ </w:t>
+      </w:r>
+      <w:proofErr w:type="spellStart"/>
+      <w:r>
+        <w:rPr>
+          <w:rFonts w:ascii="Palatino Linotype" w:hAnsi="Palatino Linotype"/>
+          <w:b/>
+          <w:bCs/>
+        </w:rPr>
+        <w:t>final_pretrial_time</w:t>
+      </w:r>
+      <w:proofErr w:type="spellEnd"/>
+      <w:r>
+        <w:rPr>
+          <w:rFonts w:ascii="Palatino Linotype" w:hAnsi="Palatino Linotype"/>
+          <w:b/>
+          <w:bCs/>
+        </w:rPr>
+        <w:t xml:space="preserve"> }}</w:t>
+      </w:r>
+      <w:r>
+        <w:rPr>
+          <w:rFonts w:ascii="Palatino Linotype" w:hAnsi="Palatino Linotype"/>
+        </w:rPr>
+        <w:t xml:space="preserve">, </w:t>
+      </w:r>
+      <w:r>
+        <w:rPr>
+          <w:rFonts w:ascii="Palatino Linotype" w:hAnsi="Palatino Linotype"/>
+        </w:rPr>
+        <w:t xml:space="preserve">and a </w:t>
+      </w:r>
+      <w:r>
+        <w:rPr>
+          <w:rFonts w:ascii="Palatino Linotype" w:hAnsi="Palatino Linotype"/>
+          <w:b/>
+          <w:bCs/>
+        </w:rPr>
+        <w:t xml:space="preserve">Jury Trial on {{ </w:t>
+      </w:r>
+      <w:proofErr w:type="spellStart"/>
+      <w:r>
+        <w:rPr>
+          <w:rFonts w:ascii="Palatino Linotype" w:hAnsi="Palatino Linotype"/>
+          <w:b/>
+          <w:bCs/>
+        </w:rPr>
+        <w:t>trial_date</w:t>
+      </w:r>
+      <w:proofErr w:type="spellEnd"/>
+      <w:r>
+        <w:rPr>
+          <w:rFonts w:ascii="Palatino Linotype" w:hAnsi="Palatino Linotype"/>
+          <w:b/>
+          <w:bCs/>
+        </w:rPr>
+        <w:t xml:space="preserve"> }}</w:t>
+      </w:r>
+      <w:r>
+        <w:rPr>
+          <w:rFonts w:ascii="Palatino Linotype" w:hAnsi="Palatino Linotype"/>
+          <w:b/>
+          <w:bCs/>
+        </w:rPr>
+        <w:t>,</w:t>
+      </w:r>
+      <w:r>
+        <w:rPr>
+          <w:rFonts w:ascii="Palatino Linotype" w:hAnsi="Palatino Linotype"/>
+          <w:b/>
+          <w:bCs/>
+        </w:rPr>
+        <w:t xml:space="preserve"> </w:t>
+      </w:r>
+      <w:r>
+        <w:rPr>
+          <w:rFonts w:ascii="Palatino Linotype" w:hAnsi="Palatino Linotype"/>
+        </w:rPr>
+        <w:t>at</w:t>
+      </w:r>
+      <w:r>
+        <w:rPr>
+          <w:rFonts w:ascii="Palatino Linotype" w:hAnsi="Palatino Linotype"/>
+          <w:b/>
+          <w:bCs/>
+        </w:rPr>
+        <w:t xml:space="preserve"> 8:15 A.M.</w:t>
+      </w:r>
+      <w:r>
+        <w:rPr>
+          <w:rFonts w:ascii="Palatino Linotype" w:hAnsi="Palatino Linotype"/>
+        </w:rPr>
+        <w:t>,</w:t>
       </w:r>
       <w:r>
         <w:rPr>
@@ -612,6 +748,7 @@
           <w:szCs w:val="24"/>
         </w:rPr>
       </w:pPr>
+      <w:proofErr w:type="gramStart"/>
       <w:r>
         <w:rPr>
           <w:rFonts w:ascii="Palatino Linotype" w:hAnsi="Palatino Linotype"/>
@@ -623,7 +760,14 @@
         <w:rPr>
           <w:rFonts w:ascii="Palatino Linotype" w:hAnsi="Palatino Linotype"/>
         </w:rPr>
-        <w:t>defendant.first_name</w:t>
+        <w:t>defendant</w:t>
+      </w:r>
+      <w:proofErr w:type="gramEnd"/>
+      <w:r>
+        <w:rPr>
+          <w:rFonts w:ascii="Palatino Linotype" w:hAnsi="Palatino Linotype"/>
+        </w:rPr>
+        <w:t>.first_name</w:t>
       </w:r>
       <w:proofErr w:type="spellEnd"/>
       <w:r>

</xml_diff>

<commit_message>
Final/Jury Hearing Notice will work if magistrate selected (generic)
</commit_message>
<xml_diff>
--- a/resources/Templates/Notice_Of_Hearing_Template.docx
+++ b/resources/Templates/Notice_Of_Hearing_Template.docx
@@ -137,7 +137,7 @@
                       <w:b/>
                       <w:noProof/>
                     </w:rPr>
-                    <w:t xml:space="preserve">2022-Jun-25    7:06 AM </w:t>
+                    <w:t xml:space="preserve">2022-Jun-25    8:28 AM </w:t>
                   </w:r>
                   <w:r>
                     <w:rPr>
@@ -709,6 +709,253 @@
           <w:rFonts w:ascii="Palatino Linotype" w:hAnsi="Palatino Linotype"/>
         </w:rPr>
       </w:pPr>
+      <w:r>
+        <w:rPr>
+          <w:rFonts w:ascii="Palatino Linotype" w:hAnsi="Palatino Linotype"/>
+        </w:rPr>
+        <w:tab/>
+      </w:r>
+      <w:r>
+        <w:rPr>
+          <w:rFonts w:ascii="Palatino Linotype" w:hAnsi="Palatino Linotype"/>
+        </w:rPr>
+        <w:tab/>
+      </w:r>
+      <w:r>
+        <w:rPr>
+          <w:rFonts w:ascii="Palatino Linotype" w:hAnsi="Palatino Linotype"/>
+        </w:rPr>
+        <w:tab/>
+      </w:r>
+      <w:r>
+        <w:rPr>
+          <w:rFonts w:ascii="Palatino Linotype" w:hAnsi="Palatino Linotype"/>
+        </w:rPr>
+        <w:tab/>
+      </w:r>
+      <w:r>
+        <w:rPr>
+          <w:rFonts w:ascii="Palatino Linotype" w:hAnsi="Palatino Linotype"/>
+        </w:rPr>
+        <w:tab/>
+      </w:r>
+      <w:r>
+        <w:rPr>
+          <w:rFonts w:ascii="Palatino Linotype" w:hAnsi="Palatino Linotype"/>
+        </w:rPr>
+        <w:tab/>
+      </w:r>
+      <w:r>
+        <w:rPr>
+          <w:rFonts w:ascii="Palatino Linotype" w:hAnsi="Palatino Linotype"/>
+        </w:rPr>
+        <w:tab/>
+      </w:r>
+    </w:p>
+    <w:p>
+      <w:pPr>
+        <w:rPr>
+          <w:rFonts w:ascii="Palatino Linotype" w:hAnsi="Palatino Linotype"/>
+        </w:rPr>
+      </w:pPr>
+      <w:r>
+        <w:rPr>
+          <w:rFonts w:ascii="Palatino Linotype" w:hAnsi="Palatino Linotype"/>
+        </w:rPr>
+        <w:tab/>
+      </w:r>
+      <w:r>
+        <w:rPr>
+          <w:rFonts w:ascii="Palatino Linotype" w:hAnsi="Palatino Linotype"/>
+        </w:rPr>
+        <w:tab/>
+      </w:r>
+      <w:r>
+        <w:rPr>
+          <w:rFonts w:ascii="Palatino Linotype" w:hAnsi="Palatino Linotype"/>
+        </w:rPr>
+        <w:tab/>
+      </w:r>
+      <w:r>
+        <w:rPr>
+          <w:rFonts w:ascii="Palatino Linotype" w:hAnsi="Palatino Linotype"/>
+        </w:rPr>
+        <w:tab/>
+      </w:r>
+      <w:r>
+        <w:rPr>
+          <w:rFonts w:ascii="Palatino Linotype" w:hAnsi="Palatino Linotype"/>
+        </w:rPr>
+        <w:tab/>
+      </w:r>
+      <w:r>
+        <w:rPr>
+          <w:rFonts w:ascii="Palatino Linotype" w:hAnsi="Palatino Linotype"/>
+        </w:rPr>
+        <w:tab/>
+      </w:r>
+      <w:r>
+        <w:rPr>
+          <w:rFonts w:ascii="Palatino Linotype" w:hAnsi="Palatino Linotype"/>
+        </w:rPr>
+        <w:tab/>
+      </w:r>
+    </w:p>
+    <w:p>
+      <w:pPr>
+        <w:rPr>
+          <w:rFonts w:ascii="Vladimir Script" w:hAnsi="Vladimir Script"/>
+          <w:sz w:val="32"/>
+          <w:szCs w:val="32"/>
+          <w:u w:val="single"/>
+        </w:rPr>
+      </w:pPr>
+      <w:r>
+        <w:rPr>
+          <w:rFonts w:ascii="Palatino Linotype" w:hAnsi="Palatino Linotype"/>
+        </w:rPr>
+        <w:tab/>
+      </w:r>
+      <w:r>
+        <w:rPr>
+          <w:rFonts w:ascii="Palatino Linotype" w:hAnsi="Palatino Linotype"/>
+        </w:rPr>
+        <w:tab/>
+      </w:r>
+      <w:r>
+        <w:rPr>
+          <w:rFonts w:ascii="Palatino Linotype" w:hAnsi="Palatino Linotype"/>
+        </w:rPr>
+        <w:tab/>
+      </w:r>
+      <w:r>
+        <w:rPr>
+          <w:rFonts w:ascii="Palatino Linotype" w:hAnsi="Palatino Linotype"/>
+        </w:rPr>
+        <w:tab/>
+      </w:r>
+      <w:r>
+        <w:rPr>
+          <w:rFonts w:ascii="Palatino Linotype" w:hAnsi="Palatino Linotype"/>
+        </w:rPr>
+        <w:tab/>
+      </w:r>
+      <w:r>
+        <w:rPr>
+          <w:rFonts w:ascii="Palatino Linotype" w:hAnsi="Palatino Linotype"/>
+        </w:rPr>
+        <w:tab/>
+      </w:r>
+      <w:r>
+        <w:rPr>
+          <w:rFonts w:ascii="Palatino Linotype" w:hAnsi="Palatino Linotype"/>
+        </w:rPr>
+        <w:tab/>
+      </w:r>
+      <w:r>
+        <w:rPr>
+          <w:rFonts w:ascii="Vladimir Script" w:hAnsi="Vladimir Script"/>
+          <w:sz w:val="32"/>
+          <w:szCs w:val="32"/>
+          <w:u w:val="single"/>
+        </w:rPr>
+        <w:tab/>
+      </w:r>
+      <w:r>
+        <w:rPr>
+          <w:rFonts w:ascii="Vladimir Script" w:hAnsi="Vladimir Script"/>
+          <w:sz w:val="32"/>
+          <w:szCs w:val="32"/>
+          <w:u w:val="single"/>
+        </w:rPr>
+        <w:tab/>
+      </w:r>
+      <w:r>
+        <w:rPr>
+          <w:rFonts w:ascii="Vladimir Script" w:hAnsi="Vladimir Script"/>
+          <w:sz w:val="32"/>
+          <w:szCs w:val="32"/>
+          <w:u w:val="single"/>
+        </w:rPr>
+        <w:tab/>
+      </w:r>
+      <w:r>
+        <w:rPr>
+          <w:rFonts w:ascii="Vladimir Script" w:hAnsi="Vladimir Script"/>
+          <w:sz w:val="32"/>
+          <w:szCs w:val="32"/>
+          <w:u w:val="single"/>
+        </w:rPr>
+        <w:tab/>
+      </w:r>
+      <w:r>
+        <w:rPr>
+          <w:rFonts w:ascii="Vladimir Script" w:hAnsi="Vladimir Script"/>
+          <w:sz w:val="32"/>
+          <w:szCs w:val="32"/>
+          <w:u w:val="single"/>
+        </w:rPr>
+        <w:tab/>
+      </w:r>
+      <w:r>
+        <w:rPr>
+          <w:rFonts w:ascii="Vladimir Script" w:hAnsi="Vladimir Script"/>
+          <w:sz w:val="32"/>
+          <w:szCs w:val="32"/>
+          <w:u w:val="single"/>
+        </w:rPr>
+        <w:tab/>
+      </w:r>
+    </w:p>
+    <w:p>
+      <w:pPr>
+        <w:rPr>
+          <w:rFonts w:ascii="Palatino Linotype" w:hAnsi="Palatino Linotype"/>
+        </w:rPr>
+      </w:pPr>
+      <w:r>
+        <w:rPr>
+          <w:rFonts w:ascii="Palatino Linotype" w:hAnsi="Palatino Linotype"/>
+        </w:rPr>
+        <w:tab/>
+      </w:r>
+      <w:r>
+        <w:rPr>
+          <w:rFonts w:ascii="Palatino Linotype" w:hAnsi="Palatino Linotype"/>
+        </w:rPr>
+        <w:tab/>
+      </w:r>
+      <w:r>
+        <w:rPr>
+          <w:rFonts w:ascii="Palatino Linotype" w:hAnsi="Palatino Linotype"/>
+        </w:rPr>
+        <w:tab/>
+      </w:r>
+      <w:r>
+        <w:rPr>
+          <w:rFonts w:ascii="Palatino Linotype" w:hAnsi="Palatino Linotype"/>
+        </w:rPr>
+        <w:tab/>
+      </w:r>
+      <w:r>
+        <w:rPr>
+          <w:rFonts w:ascii="Palatino Linotype" w:hAnsi="Palatino Linotype"/>
+        </w:rPr>
+        <w:tab/>
+      </w:r>
+      <w:r>
+        <w:rPr>
+          <w:rFonts w:ascii="Palatino Linotype" w:hAnsi="Palatino Linotype"/>
+        </w:rPr>
+        <w:tab/>
+      </w:r>
+      <w:r>
+        <w:rPr>
+          <w:rFonts w:ascii="Palatino Linotype" w:hAnsi="Palatino Linotype"/>
+        </w:rPr>
+        <w:tab/>
+        <w:t>Assignment Commissioner</w:t>
+      </w:r>
     </w:p>
     <w:p>
       <w:pPr>

</xml_diff>